<commit_message>
commit for deleted contents
</commit_message>
<xml_diff>
--- a/reporting-frontend/src/assets/templates/Rapport_Audit.docx
+++ b/reporting-frontend/src/assets/templates/Rapport_Audit.docx
@@ -1283,15 +1283,7 @@
               <w:rPr>
                 <w:rFonts w:ascii="Book Antiqua" w:eastAsia="Book Antiqua" w:hAnsi="Book Antiqua" w:cs="Book Antiqua"/>
               </w:rPr>
-              <w:t>{CLIENT</w:t>
-            </w:r>
-            <w:bookmarkStart w:id="2" w:name="_GoBack"/>
-            <w:bookmarkEnd w:id="2"/>
-            <w:r>
-              <w:rPr>
-                <w:rFonts w:ascii="Book Antiqua" w:eastAsia="Book Antiqua" w:hAnsi="Book Antiqua" w:cs="Book Antiqua"/>
-              </w:rPr>
-              <w:t>}</w:t>
+              <w:t>{CLIENT}</w:t>
             </w:r>
           </w:p>
           <w:p>
@@ -1477,10 +1469,10 @@
           <w:szCs w:val="32"/>
         </w:rPr>
       </w:pPr>
-      <w:bookmarkStart w:id="3" w:name="bookmark=id.1fob9te" w:colFirst="0" w:colLast="0"/>
-      <w:bookmarkStart w:id="4" w:name="_heading=h.3znysh7" w:colFirst="0" w:colLast="0"/>
+      <w:bookmarkStart w:id="2" w:name="bookmark=id.1fob9te" w:colFirst="0" w:colLast="0"/>
+      <w:bookmarkStart w:id="3" w:name="_heading=h.3znysh7" w:colFirst="0" w:colLast="0"/>
+      <w:bookmarkEnd w:id="2"/>
       <w:bookmarkEnd w:id="3"/>
-      <w:bookmarkEnd w:id="4"/>
       <w:r>
         <w:rPr>
           <w:rFonts w:ascii="Book Antiqua" w:eastAsia="Book Antiqua" w:hAnsi="Book Antiqua" w:cs="Book Antiqua"/>
@@ -3917,7 +3909,7 @@
           <w:rFonts w:ascii="Book Antiqua" w:eastAsia="Book Antiqua" w:hAnsi="Book Antiqua" w:cs="Book Antiqua"/>
         </w:rPr>
       </w:pPr>
-      <w:bookmarkStart w:id="5" w:name="_Toc179454844"/>
+      <w:bookmarkStart w:id="4" w:name="_Toc179454844"/>
       <w:r>
         <w:rPr>
           <w:rFonts w:ascii="Book Antiqua" w:eastAsia="Book Antiqua" w:hAnsi="Book Antiqua" w:cs="Book Antiqua"/>
@@ -3932,7 +3924,7 @@
         </w:rPr>
         <w:t>ntroduction</w:t>
       </w:r>
-      <w:bookmarkEnd w:id="5"/>
+      <w:bookmarkEnd w:id="4"/>
     </w:p>
     <w:p>
       <w:pPr>
@@ -4071,8 +4063,8 @@
           <w:szCs w:val="22"/>
         </w:rPr>
       </w:pPr>
-      <w:bookmarkStart w:id="6" w:name="_heading=h.tyjcwt" w:colFirst="0" w:colLast="0"/>
-      <w:bookmarkEnd w:id="6"/>
+      <w:bookmarkStart w:id="5" w:name="_heading=h.tyjcwt" w:colFirst="0" w:colLast="0"/>
+      <w:bookmarkEnd w:id="5"/>
       <w:r>
         <w:rPr>
           <w:rFonts w:ascii="Book Antiqua" w:eastAsia="Book Antiqua" w:hAnsi="Book Antiqua" w:cs="Book Antiqua"/>
@@ -4139,7 +4131,7 @@
           <w:rFonts w:ascii="Book Antiqua" w:eastAsia="Book Antiqua" w:hAnsi="Book Antiqua" w:cs="Book Antiqua"/>
         </w:rPr>
       </w:pPr>
-      <w:bookmarkStart w:id="7" w:name="_Toc179454845"/>
+      <w:bookmarkStart w:id="6" w:name="_Toc179454845"/>
       <w:r>
         <w:rPr>
           <w:rFonts w:ascii="Book Antiqua" w:eastAsia="Book Antiqua" w:hAnsi="Book Antiqua" w:cs="Book Antiqua"/>
@@ -4148,7 +4140,7 @@
         <w:lastRenderedPageBreak/>
         <w:t>Objectif et démarche</w:t>
       </w:r>
-      <w:bookmarkEnd w:id="7"/>
+      <w:bookmarkEnd w:id="6"/>
     </w:p>
     <w:p>
       <w:pPr>
@@ -4171,14 +4163,14 @@
         </w:rPr>
         <w:t xml:space="preserve"> </w:t>
       </w:r>
-      <w:bookmarkStart w:id="8" w:name="_Toc179454846"/>
+      <w:bookmarkStart w:id="7" w:name="_Toc179454846"/>
       <w:r>
         <w:rPr>
           <w:rFonts w:ascii="Book Antiqua" w:eastAsia="Book Antiqua" w:hAnsi="Book Antiqua" w:cs="Book Antiqua"/>
         </w:rPr>
         <w:t>Objectifs</w:t>
       </w:r>
-      <w:bookmarkEnd w:id="8"/>
+      <w:bookmarkEnd w:id="7"/>
     </w:p>
     <w:p>
       <w:pPr>
@@ -4476,14 +4468,14 @@
           <w:rFonts w:ascii="Book Antiqua" w:eastAsia="Book Antiqua" w:hAnsi="Book Antiqua" w:cs="Book Antiqua"/>
         </w:rPr>
       </w:pPr>
-      <w:bookmarkStart w:id="9" w:name="_Toc179454847"/>
+      <w:bookmarkStart w:id="8" w:name="_Toc179454847"/>
       <w:r>
         <w:rPr>
           <w:rFonts w:ascii="Book Antiqua" w:eastAsia="Book Antiqua" w:hAnsi="Book Antiqua" w:cs="Book Antiqua"/>
         </w:rPr>
         <w:t>Démarche méthodologique</w:t>
       </w:r>
-      <w:bookmarkEnd w:id="9"/>
+      <w:bookmarkEnd w:id="8"/>
     </w:p>
     <w:p>
       <w:pPr>
@@ -4780,7 +4772,7 @@
           <w:rFonts w:ascii="Book Antiqua" w:eastAsia="Book Antiqua" w:hAnsi="Book Antiqua" w:cs="Book Antiqua"/>
         </w:rPr>
       </w:pPr>
-      <w:bookmarkStart w:id="10" w:name="_Toc179454848"/>
+      <w:bookmarkStart w:id="9" w:name="_Toc179454848"/>
       <w:r>
         <w:rPr>
           <w:rFonts w:ascii="Book Antiqua" w:eastAsia="Book Antiqua" w:hAnsi="Book Antiqua" w:cs="Book Antiqua"/>
@@ -4788,7 +4780,7 @@
         <w:lastRenderedPageBreak/>
         <w:t>Définition du référentiel</w:t>
       </w:r>
-      <w:bookmarkEnd w:id="10"/>
+      <w:bookmarkEnd w:id="9"/>
     </w:p>
     <w:p>
       <w:pPr>
@@ -5162,7 +5154,7 @@
           <w:smallCaps w:val="0"/>
         </w:rPr>
       </w:pPr>
-      <w:bookmarkStart w:id="11" w:name="_Toc179454849"/>
+      <w:bookmarkStart w:id="10" w:name="_Toc179454849"/>
       <w:r>
         <w:rPr>
           <w:rFonts w:ascii="Book Antiqua" w:eastAsia="Book Antiqua" w:hAnsi="Book Antiqua" w:cs="Book Antiqua"/>
@@ -5171,7 +5163,7 @@
         <w:lastRenderedPageBreak/>
         <w:t>Préambule</w:t>
       </w:r>
-      <w:bookmarkEnd w:id="11"/>
+      <w:bookmarkEnd w:id="10"/>
     </w:p>
     <w:p>
       <w:pPr>
@@ -5188,14 +5180,14 @@
           <w:rFonts w:ascii="Book Antiqua" w:eastAsia="Book Antiqua" w:hAnsi="Book Antiqua" w:cs="Book Antiqua"/>
         </w:rPr>
       </w:pPr>
-      <w:bookmarkStart w:id="12" w:name="_Toc179454850"/>
+      <w:bookmarkStart w:id="11" w:name="_Toc179454850"/>
       <w:r>
         <w:rPr>
           <w:rFonts w:ascii="Book Antiqua" w:eastAsia="Book Antiqua" w:hAnsi="Book Antiqua" w:cs="Book Antiqua"/>
         </w:rPr>
         <w:t>Engagement</w:t>
       </w:r>
-      <w:bookmarkEnd w:id="12"/>
+      <w:bookmarkEnd w:id="11"/>
     </w:p>
     <w:p>
       <w:pPr>
@@ -5299,14 +5291,14 @@
           <w:rFonts w:ascii="Book Antiqua" w:eastAsia="Book Antiqua" w:hAnsi="Book Antiqua" w:cs="Book Antiqua"/>
         </w:rPr>
       </w:pPr>
-      <w:bookmarkStart w:id="13" w:name="_Toc179454851"/>
+      <w:bookmarkStart w:id="12" w:name="_Toc179454851"/>
       <w:r>
         <w:rPr>
           <w:rFonts w:ascii="Book Antiqua" w:eastAsia="Book Antiqua" w:hAnsi="Book Antiqua" w:cs="Book Antiqua"/>
         </w:rPr>
         <w:t>Confidentialité</w:t>
       </w:r>
-      <w:bookmarkEnd w:id="13"/>
+      <w:bookmarkEnd w:id="12"/>
     </w:p>
     <w:p>
       <w:pPr>
@@ -5396,7 +5388,7 @@
           <w:smallCaps w:val="0"/>
         </w:rPr>
       </w:pPr>
-      <w:bookmarkStart w:id="14" w:name="_Toc179454852"/>
+      <w:bookmarkStart w:id="13" w:name="_Toc179454852"/>
       <w:r>
         <w:rPr>
           <w:rFonts w:ascii="Book Antiqua" w:eastAsia="Book Antiqua" w:hAnsi="Book Antiqua" w:cs="Book Antiqua"/>
@@ -5405,7 +5397,7 @@
         <w:lastRenderedPageBreak/>
         <w:t>Synthèse</w:t>
       </w:r>
-      <w:bookmarkEnd w:id="14"/>
+      <w:bookmarkEnd w:id="13"/>
     </w:p>
     <w:p>
       <w:pPr>
@@ -5424,8 +5416,8 @@
           <w:szCs w:val="22"/>
         </w:rPr>
       </w:pPr>
-      <w:bookmarkStart w:id="15" w:name="_heading=h.35nkun2" w:colFirst="0" w:colLast="0"/>
-      <w:bookmarkEnd w:id="15"/>
+      <w:bookmarkStart w:id="14" w:name="_heading=h.35nkun2" w:colFirst="0" w:colLast="0"/>
+      <w:bookmarkEnd w:id="14"/>
       <w:r>
         <w:rPr>
           <w:rFonts w:ascii="Book Antiqua" w:eastAsia="Book Antiqua" w:hAnsi="Book Antiqua" w:cs="Book Antiqua"/>
@@ -6393,14 +6385,14 @@
           <w:rFonts w:ascii="Book Antiqua" w:eastAsia="Book Antiqua" w:hAnsi="Book Antiqua" w:cs="Book Antiqua"/>
         </w:rPr>
       </w:pPr>
-      <w:bookmarkStart w:id="16" w:name="_Toc179454853"/>
+      <w:bookmarkStart w:id="15" w:name="_Toc179454853"/>
       <w:r>
         <w:rPr>
           <w:rFonts w:ascii="Book Antiqua" w:eastAsia="Book Antiqua" w:hAnsi="Book Antiqua" w:cs="Book Antiqua"/>
         </w:rPr>
         <w:t>synthèse des conformités</w:t>
       </w:r>
-      <w:bookmarkEnd w:id="16"/>
+      <w:bookmarkEnd w:id="15"/>
     </w:p>
     <w:p>
       <w:pPr>
@@ -6680,7 +6672,7 @@
           <w:rFonts w:ascii="Book Antiqua" w:eastAsia="Book Antiqua" w:hAnsi="Book Antiqua" w:cs="Book Antiqua"/>
         </w:rPr>
       </w:pPr>
-      <w:bookmarkStart w:id="17" w:name="_Toc179454854"/>
+      <w:bookmarkStart w:id="16" w:name="_Toc179454854"/>
       <w:r>
         <w:rPr>
           <w:rFonts w:ascii="Book Antiqua" w:eastAsia="Book Antiqua" w:hAnsi="Book Antiqua" w:cs="Book Antiqua"/>
@@ -6688,7 +6680,7 @@
         <w:lastRenderedPageBreak/>
         <w:t>Synthèse des actions d’amélioration</w:t>
       </w:r>
-      <w:bookmarkEnd w:id="17"/>
+      <w:bookmarkEnd w:id="16"/>
     </w:p>
     <w:p>
       <w:pPr>
@@ -6791,7 +6783,7 @@
           <w:smallCaps w:val="0"/>
         </w:rPr>
       </w:pPr>
-      <w:bookmarkStart w:id="18" w:name="_Toc179454855"/>
+      <w:bookmarkStart w:id="17" w:name="_Toc179454855"/>
       <w:r>
         <w:rPr>
           <w:rFonts w:ascii="Book Antiqua" w:eastAsia="Book Antiqua" w:hAnsi="Book Antiqua" w:cs="Book Antiqua"/>
@@ -6807,7 +6799,7 @@
         </w:rPr>
         <w:t>{NORME}</w:t>
       </w:r>
-      <w:bookmarkEnd w:id="18"/>
+      <w:bookmarkEnd w:id="17"/>
     </w:p>
     <w:p>
       <w:pPr>
@@ -6827,8 +6819,8 @@
           <w:szCs w:val="22"/>
         </w:rPr>
       </w:pPr>
-      <w:bookmarkStart w:id="19" w:name="_heading=h.z337ya" w:colFirst="0" w:colLast="0"/>
-      <w:bookmarkEnd w:id="19"/>
+      <w:bookmarkStart w:id="18" w:name="_heading=h.z337ya" w:colFirst="0" w:colLast="0"/>
+      <w:bookmarkEnd w:id="18"/>
       <w:r>
         <w:rPr>
           <w:rFonts w:ascii="Book Antiqua" w:eastAsia="Book Antiqua" w:hAnsi="Book Antiqua" w:cs="Book Antiqua"/>
@@ -7247,7 +7239,7 @@
     <w:tbl>
       <w:tblPr>
         <w:tblStyle w:val="a4"/>
-        <w:tblW w:w="9468" w:type="dxa"/>
+        <w:tblW w:w="10255" w:type="dxa"/>
         <w:tblInd w:w="0" w:type="dxa"/>
         <w:tblBorders>
           <w:top w:val="single" w:sz="4" w:space="0" w:color="DDD9C4"/>
@@ -7264,7 +7256,7 @@
         <w:gridCol w:w="422"/>
         <w:gridCol w:w="6380"/>
         <w:gridCol w:w="1416"/>
-        <w:gridCol w:w="1250"/>
+        <w:gridCol w:w="2037"/>
       </w:tblGrid>
       <w:tr>
         <w:trPr>
@@ -7272,7 +7264,7 @@
         </w:trPr>
         <w:tc>
           <w:tcPr>
-            <w:tcW w:w="9468" w:type="dxa"/>
+            <w:tcW w:w="10255" w:type="dxa"/>
             <w:gridSpan w:val="4"/>
             <w:shd w:val="clear" w:color="auto" w:fill="BFBFBF"/>
             <w:vAlign w:val="center"/>
@@ -7294,16 +7286,8 @@
                 <w:szCs w:val="18"/>
               </w:rPr>
             </w:pPr>
-            <w:r>
-              <w:rPr>
-                <w:rFonts w:ascii="Book Antiqua" w:eastAsia="Book Antiqua" w:hAnsi="Book Antiqua" w:cs="Book Antiqua"/>
-                <w:b/>
-                <w:color w:val="000000"/>
-                <w:sz w:val="18"/>
-                <w:szCs w:val="18"/>
-              </w:rPr>
-              <w:t>Orientations de la direction en matière de sécurité des systèmes d’information</w:t>
-            </w:r>
+            <w:bookmarkStart w:id="19" w:name="_GoBack"/>
+            <w:bookmarkEnd w:id="19"/>
           </w:p>
         </w:tc>
       </w:tr>
@@ -7385,7 +7369,7 @@
         </w:tc>
         <w:tc>
           <w:tcPr>
-            <w:tcW w:w="1250" w:type="dxa"/>
+            <w:tcW w:w="2037" w:type="dxa"/>
             <w:shd w:val="clear" w:color="auto" w:fill="808080"/>
             <w:vAlign w:val="center"/>
           </w:tcPr>
@@ -7405,6 +7389,7 @@
                 <w:color w:val="FFFFFF"/>
                 <w:sz w:val="16"/>
                 <w:szCs w:val="16"/>
+                <w:lang w:val="en-US"/>
               </w:rPr>
             </w:pPr>
             <w:r>
@@ -7415,8 +7400,9 @@
                 <w:sz w:val="16"/>
                 <w:szCs w:val="16"/>
               </w:rPr>
-              <w:t xml:space="preserve">Conformité </w:t>
-            </w:r>
+              <w:t>{#</w:t>
+            </w:r>
+            <w:proofErr w:type="spellStart"/>
             <w:r>
               <w:rPr>
                 <w:rFonts w:ascii="Book Antiqua" w:eastAsia="Book Antiqua" w:hAnsi="Book Antiqua" w:cs="Book Antiqua"/>
@@ -7425,7 +7411,62 @@
                 <w:sz w:val="16"/>
                 <w:szCs w:val="16"/>
               </w:rPr>
-              <w:t>{NORME}</w:t>
+              <w:t>showConformite</w:t>
+            </w:r>
+            <w:proofErr w:type="spellEnd"/>
+            <w:r>
+              <w:rPr>
+                <w:rFonts w:ascii="Book Antiqua" w:eastAsia="Book Antiqua" w:hAnsi="Book Antiqua" w:cs="Book Antiqua"/>
+                <w:b/>
+                <w:color w:val="FFFFFF"/>
+                <w:sz w:val="16"/>
+                <w:szCs w:val="16"/>
+              </w:rPr>
+              <w:t>}Conformité {NORME</w:t>
+            </w:r>
+            <w:proofErr w:type="gramStart"/>
+            <w:r>
+              <w:rPr>
+                <w:rFonts w:ascii="Book Antiqua" w:eastAsia="Book Antiqua" w:hAnsi="Book Antiqua" w:cs="Book Antiqua"/>
+                <w:b/>
+                <w:color w:val="FFFFFF"/>
+                <w:sz w:val="16"/>
+                <w:szCs w:val="16"/>
+              </w:rPr>
+              <w:t>}{</w:t>
+            </w:r>
+            <w:proofErr w:type="gramEnd"/>
+            <w:r>
+              <w:rPr>
+                <w:rFonts w:ascii="Book Antiqua" w:eastAsia="Book Antiqua" w:hAnsi="Book Antiqua" w:cs="Book Antiqua"/>
+                <w:b/>
+                <w:color w:val="FFFFFF"/>
+                <w:sz w:val="16"/>
+                <w:szCs w:val="16"/>
+              </w:rPr>
+              <w:t>/</w:t>
+            </w:r>
+            <w:proofErr w:type="spellStart"/>
+            <w:r>
+              <w:rPr>
+                <w:rFonts w:ascii="Book Antiqua" w:eastAsia="Book Antiqua" w:hAnsi="Book Antiqua" w:cs="Book Antiqua"/>
+                <w:b/>
+                <w:color w:val="FFFFFF"/>
+                <w:sz w:val="16"/>
+                <w:szCs w:val="16"/>
+              </w:rPr>
+              <w:t>showConformite</w:t>
+            </w:r>
+            <w:proofErr w:type="spellEnd"/>
+            <w:r>
+              <w:rPr>
+                <w:rFonts w:ascii="Book Antiqua" w:eastAsia="Book Antiqua" w:hAnsi="Book Antiqua" w:cs="Book Antiqua"/>
+                <w:b/>
+                <w:color w:val="FFFFFF"/>
+                <w:sz w:val="16"/>
+                <w:szCs w:val="16"/>
+              </w:rPr>
+              <w:t>}</w:t>
             </w:r>
           </w:p>
         </w:tc>
@@ -7626,10 +7667,6 @@
               <w:pStyle w:val="ListParagraph"/>
               <w:keepNext/>
               <w:keepLines/>
-              <w:numPr>
-                <w:ilvl w:val="0"/>
-                <w:numId w:val="13"/>
-              </w:numPr>
               <w:pBdr>
                 <w:top w:val="nil"/>
                 <w:left w:val="nil"/>
@@ -7661,10 +7698,6 @@
               <w:pStyle w:val="ListParagraph"/>
               <w:keepNext/>
               <w:keepLines/>
-              <w:numPr>
-                <w:ilvl w:val="0"/>
-                <w:numId w:val="13"/>
-              </w:numPr>
               <w:pBdr>
                 <w:top w:val="nil"/>
                 <w:left w:val="nil"/>
@@ -7739,46 +7772,11 @@
               </w:rPr>
               <w:t>}</w:t>
             </w:r>
-            <w:r>
-              <w:rPr>
-                <w:rFonts w:ascii="Book Antiqua" w:eastAsia="Book Antiqua" w:hAnsi="Book Antiqua" w:cs="Book Antiqua"/>
-                <w:b/>
-                <w:color w:val="000000"/>
-                <w:sz w:val="18"/>
-                <w:szCs w:val="18"/>
-                <w:u w:val="single"/>
-              </w:rPr>
-              <w:t>{/</w:t>
-            </w:r>
-            <w:proofErr w:type="spellStart"/>
-            <w:r>
-              <w:rPr>
-                <w:rFonts w:ascii="Book Antiqua" w:eastAsia="Book Antiqua" w:hAnsi="Book Antiqua" w:cs="Book Antiqua"/>
-                <w:b/>
-                <w:color w:val="000000"/>
-                <w:sz w:val="18"/>
-                <w:szCs w:val="18"/>
-                <w:u w:val="single"/>
-              </w:rPr>
-              <w:t>controlPoints</w:t>
-            </w:r>
-            <w:proofErr w:type="spellEnd"/>
-            <w:r>
-              <w:rPr>
-                <w:rFonts w:ascii="Book Antiqua" w:eastAsia="Book Antiqua" w:hAnsi="Book Antiqua" w:cs="Book Antiqua"/>
-                <w:b/>
-                <w:color w:val="000000"/>
-                <w:sz w:val="18"/>
-                <w:szCs w:val="18"/>
-                <w:u w:val="single"/>
-              </w:rPr>
-              <w:t>} </w:t>
-            </w:r>
           </w:p>
         </w:tc>
         <w:tc>
           <w:tcPr>
-            <w:tcW w:w="1250" w:type="dxa"/>
+            <w:tcW w:w="2037" w:type="dxa"/>
             <w:shd w:val="clear" w:color="auto" w:fill="EEECE1" w:themeFill="background2"/>
             <w:vAlign w:val="center"/>
           </w:tcPr>
@@ -7798,6 +7796,7 @@
                 <w:color w:val="FFFFFF"/>
                 <w:sz w:val="18"/>
                 <w:szCs w:val="18"/>
+                <w:lang w:val="en-US"/>
               </w:rPr>
             </w:pPr>
             <w:r>
@@ -7808,7 +7807,7 @@
                 <w:sz w:val="18"/>
                 <w:szCs w:val="18"/>
               </w:rPr>
-              <w:t>{</w:t>
+              <w:t>{#</w:t>
             </w:r>
             <w:proofErr w:type="spellStart"/>
             <w:r>
@@ -7819,7 +7818,51 @@
                 <w:sz w:val="18"/>
                 <w:szCs w:val="18"/>
               </w:rPr>
+              <w:t>showConformite</w:t>
+            </w:r>
+            <w:proofErr w:type="spellEnd"/>
+            <w:r>
+              <w:rPr>
+                <w:rFonts w:ascii="Book Antiqua" w:eastAsia="Book Antiqua" w:hAnsi="Book Antiqua" w:cs="Book Antiqua"/>
+                <w:b/>
+                <w:color w:val="FFFFFF"/>
+                <w:sz w:val="18"/>
+                <w:szCs w:val="18"/>
+              </w:rPr>
+              <w:t>} {</w:t>
+            </w:r>
+            <w:proofErr w:type="spellStart"/>
+            <w:r>
+              <w:rPr>
+                <w:rFonts w:ascii="Book Antiqua" w:eastAsia="Book Antiqua" w:hAnsi="Book Antiqua" w:cs="Book Antiqua"/>
+                <w:b/>
+                <w:color w:val="FFFFFF"/>
+                <w:sz w:val="18"/>
+                <w:szCs w:val="18"/>
+              </w:rPr>
               <w:t>conformite</w:t>
+            </w:r>
+            <w:proofErr w:type="spellEnd"/>
+            <w:r>
+              <w:rPr>
+                <w:rFonts w:ascii="Book Antiqua" w:eastAsia="Book Antiqua" w:hAnsi="Book Antiqua" w:cs="Book Antiqua"/>
+                <w:b/>
+                <w:color w:val="FFFFFF"/>
+                <w:sz w:val="18"/>
+                <w:szCs w:val="18"/>
+              </w:rPr>
+              <w:t>}{/</w:t>
+            </w:r>
+            <w:proofErr w:type="spellStart"/>
+            <w:r>
+              <w:rPr>
+                <w:rFonts w:ascii="Book Antiqua" w:eastAsia="Book Antiqua" w:hAnsi="Book Antiqua" w:cs="Book Antiqua"/>
+                <w:b/>
+                <w:color w:val="FFFFFF"/>
+                <w:sz w:val="18"/>
+                <w:szCs w:val="18"/>
+              </w:rPr>
+              <w:t>showConformite</w:t>
             </w:r>
             <w:proofErr w:type="spellEnd"/>
             <w:r>
@@ -7879,7 +7922,7 @@
         </w:tc>
         <w:tc>
           <w:tcPr>
-            <w:tcW w:w="2666" w:type="dxa"/>
+            <w:tcW w:w="3453" w:type="dxa"/>
             <w:gridSpan w:val="2"/>
             <w:shd w:val="clear" w:color="auto" w:fill="C00000"/>
           </w:tcPr>
@@ -7951,13 +7994,39 @@
               </w:rPr>
               <w:t>Il convient de :</w:t>
             </w:r>
+            <w:r>
+              <w:rPr>
+                <w:rFonts w:ascii="Book Antiqua" w:eastAsia="Book Antiqua" w:hAnsi="Book Antiqua" w:cs="Book Antiqua"/>
+                <w:b/>
+                <w:color w:val="000000"/>
+                <w:sz w:val="18"/>
+                <w:szCs w:val="18"/>
+              </w:rPr>
+              <w:t xml:space="preserve"> {</w:t>
+            </w:r>
+            <w:r>
+              <w:rPr>
+                <w:rFonts w:ascii="Book Antiqua" w:eastAsia="Book Antiqua" w:hAnsi="Book Antiqua" w:cs="Book Antiqua"/>
+                <w:b/>
+                <w:color w:val="000000"/>
+                <w:sz w:val="18"/>
+                <w:szCs w:val="18"/>
+              </w:rPr>
+              <w:t>#</w:t>
+            </w:r>
+            <w:r>
+              <w:rPr>
+                <w:rFonts w:ascii="Book Antiqua" w:eastAsia="Book Antiqua" w:hAnsi="Book Antiqua" w:cs="Book Antiqua"/>
+                <w:b/>
+                <w:color w:val="000000"/>
+                <w:sz w:val="18"/>
+                <w:szCs w:val="18"/>
+              </w:rPr>
+              <w:t>recommandations}</w:t>
+            </w:r>
           </w:p>
           <w:p>
             <w:pPr>
-              <w:numPr>
-                <w:ilvl w:val="0"/>
-                <w:numId w:val="6"/>
-              </w:numPr>
               <w:pBdr>
                 <w:top w:val="nil"/>
                 <w:left w:val="nil"/>
@@ -7965,7 +8034,55 @@
                 <w:right w:val="nil"/>
                 <w:between w:val="nil"/>
               </w:pBdr>
-              <w:ind w:left="426" w:hanging="426"/>
+              <w:jc w:val="both"/>
+              <w:rPr>
+                <w:rFonts w:ascii="Book Antiqua" w:eastAsia="Book Antiqua" w:hAnsi="Book Antiqua" w:cs="Book Antiqua"/>
+                <w:color w:val="000000"/>
+                <w:sz w:val="18"/>
+                <w:szCs w:val="18"/>
+              </w:rPr>
+            </w:pPr>
+            <w:r>
+              <w:rPr>
+                <w:rFonts w:ascii="Book Antiqua" w:eastAsia="Book Antiqua" w:hAnsi="Book Antiqua" w:cs="Book Antiqua"/>
+                <w:color w:val="000000"/>
+                <w:sz w:val="18"/>
+                <w:szCs w:val="18"/>
+              </w:rPr>
+              <w:lastRenderedPageBreak/>
+              <w:t>{</w:t>
+            </w:r>
+            <w:proofErr w:type="spellStart"/>
+            <w:r>
+              <w:rPr>
+                <w:rFonts w:ascii="Book Antiqua" w:eastAsia="Book Antiqua" w:hAnsi="Book Antiqua" w:cs="Book Antiqua"/>
+                <w:color w:val="000000"/>
+                <w:sz w:val="18"/>
+                <w:szCs w:val="18"/>
+              </w:rPr>
+              <w:t>courtTerme</w:t>
+            </w:r>
+            <w:proofErr w:type="spellEnd"/>
+            <w:r>
+              <w:rPr>
+                <w:rFonts w:ascii="Book Antiqua" w:eastAsia="Book Antiqua" w:hAnsi="Book Antiqua" w:cs="Book Antiqua"/>
+                <w:color w:val="000000"/>
+                <w:sz w:val="18"/>
+                <w:szCs w:val="18"/>
+              </w:rPr>
+              <w:t>}</w:t>
+            </w:r>
+          </w:p>
+          <w:p>
+            <w:pPr>
+              <w:pBdr>
+                <w:top w:val="nil"/>
+                <w:left w:val="nil"/>
+                <w:bottom w:val="nil"/>
+                <w:right w:val="nil"/>
+                <w:between w:val="nil"/>
+              </w:pBdr>
+              <w:ind w:left="426"/>
               <w:jc w:val="both"/>
               <w:rPr>
                 <w:rFonts w:ascii="Book Antiqua" w:eastAsia="Book Antiqua" w:hAnsi="Book Antiqua" w:cs="Book Antiqua"/>
@@ -7978,7 +8095,7 @@
         </w:tc>
         <w:tc>
           <w:tcPr>
-            <w:tcW w:w="2666" w:type="dxa"/>
+            <w:tcW w:w="3453" w:type="dxa"/>
             <w:gridSpan w:val="2"/>
             <w:shd w:val="clear" w:color="auto" w:fill="F2F2F2"/>
           </w:tcPr>
@@ -8024,6 +8141,7 @@
                 <w:sz w:val="18"/>
                 <w:szCs w:val="18"/>
               </w:rPr>
+              <w:lastRenderedPageBreak/>
               <w:t>C.T</w:t>
             </w:r>
           </w:p>
@@ -8044,6 +8162,109 @@
                 <w:szCs w:val="18"/>
               </w:rPr>
             </w:pPr>
+          </w:p>
+        </w:tc>
+      </w:tr>
+      <w:tr>
+        <w:tc>
+          <w:tcPr>
+            <w:tcW w:w="6802" w:type="dxa"/>
+            <w:gridSpan w:val="2"/>
+            <w:shd w:val="clear" w:color="auto" w:fill="F2F2F2"/>
+          </w:tcPr>
+          <w:p>
+            <w:pPr>
+              <w:pBdr>
+                <w:top w:val="nil"/>
+                <w:left w:val="nil"/>
+                <w:bottom w:val="nil"/>
+                <w:right w:val="nil"/>
+                <w:between w:val="nil"/>
+              </w:pBdr>
+              <w:jc w:val="both"/>
+              <w:rPr>
+                <w:rFonts w:ascii="Book Antiqua" w:eastAsia="Book Antiqua" w:hAnsi="Book Antiqua" w:cs="Book Antiqua"/>
+                <w:color w:val="000000"/>
+                <w:sz w:val="18"/>
+                <w:szCs w:val="18"/>
+              </w:rPr>
+            </w:pPr>
+            <w:r>
+              <w:rPr>
+                <w:rFonts w:ascii="Book Antiqua" w:eastAsia="Book Antiqua" w:hAnsi="Book Antiqua" w:cs="Book Antiqua"/>
+                <w:b/>
+                <w:color w:val="000000"/>
+                <w:sz w:val="18"/>
+                <w:szCs w:val="18"/>
+              </w:rPr>
+              <w:lastRenderedPageBreak/>
+              <w:t>{</w:t>
+            </w:r>
+            <w:proofErr w:type="spellStart"/>
+            <w:r>
+              <w:rPr>
+                <w:rFonts w:ascii="Book Antiqua" w:eastAsia="Book Antiqua" w:hAnsi="Book Antiqua" w:cs="Book Antiqua"/>
+                <w:color w:val="000000"/>
+                <w:sz w:val="18"/>
+                <w:szCs w:val="18"/>
+              </w:rPr>
+              <w:t>moyenTerme</w:t>
+            </w:r>
+            <w:proofErr w:type="spellEnd"/>
+            <w:r>
+              <w:rPr>
+                <w:rFonts w:ascii="Book Antiqua" w:eastAsia="Book Antiqua" w:hAnsi="Book Antiqua" w:cs="Book Antiqua"/>
+                <w:color w:val="000000"/>
+                <w:sz w:val="18"/>
+                <w:szCs w:val="18"/>
+              </w:rPr>
+              <w:t>}</w:t>
+            </w:r>
+          </w:p>
+          <w:p>
+            <w:pPr>
+              <w:pBdr>
+                <w:top w:val="nil"/>
+                <w:left w:val="nil"/>
+                <w:bottom w:val="nil"/>
+                <w:right w:val="nil"/>
+                <w:between w:val="nil"/>
+              </w:pBdr>
+              <w:ind w:left="142"/>
+              <w:jc w:val="both"/>
+              <w:rPr>
+                <w:rFonts w:ascii="Book Antiqua" w:eastAsia="Book Antiqua" w:hAnsi="Book Antiqua" w:cs="Book Antiqua"/>
+                <w:b/>
+                <w:color w:val="000000"/>
+                <w:sz w:val="18"/>
+                <w:szCs w:val="18"/>
+              </w:rPr>
+            </w:pPr>
+          </w:p>
+        </w:tc>
+        <w:tc>
+          <w:tcPr>
+            <w:tcW w:w="3453" w:type="dxa"/>
+            <w:gridSpan w:val="2"/>
+            <w:shd w:val="clear" w:color="auto" w:fill="F2F2F2"/>
+          </w:tcPr>
+          <w:p>
+            <w:pPr>
+              <w:pBdr>
+                <w:top w:val="nil"/>
+                <w:left w:val="nil"/>
+                <w:bottom w:val="nil"/>
+                <w:right w:val="nil"/>
+                <w:between w:val="nil"/>
+              </w:pBdr>
+              <w:jc w:val="center"/>
+              <w:rPr>
+                <w:rFonts w:ascii="Book Antiqua" w:eastAsia="Book Antiqua" w:hAnsi="Book Antiqua" w:cs="Book Antiqua"/>
+                <w:color w:val="000000"/>
+                <w:sz w:val="18"/>
+                <w:szCs w:val="18"/>
+              </w:rPr>
+            </w:pPr>
             <w:r>
               <w:rPr>
                 <w:rFonts w:ascii="Book Antiqua" w:eastAsia="Book Antiqua" w:hAnsi="Book Antiqua" w:cs="Book Antiqua"/>
@@ -8071,15 +8292,160 @@
                 <w:szCs w:val="18"/>
               </w:rPr>
             </w:pPr>
-            <w:r>
+          </w:p>
+        </w:tc>
+      </w:tr>
+      <w:tr>
+        <w:tc>
+          <w:tcPr>
+            <w:tcW w:w="6802" w:type="dxa"/>
+            <w:gridSpan w:val="2"/>
+            <w:shd w:val="clear" w:color="auto" w:fill="F2F2F2"/>
+          </w:tcPr>
+          <w:p>
+            <w:pPr>
+              <w:pBdr>
+                <w:top w:val="nil"/>
+                <w:left w:val="nil"/>
+                <w:bottom w:val="nil"/>
+                <w:right w:val="nil"/>
+                <w:between w:val="nil"/>
+              </w:pBdr>
+              <w:jc w:val="both"/>
               <w:rPr>
                 <w:rFonts w:ascii="Book Antiqua" w:eastAsia="Book Antiqua" w:hAnsi="Book Antiqua" w:cs="Book Antiqua"/>
                 <w:color w:val="000000"/>
                 <w:sz w:val="18"/>
                 <w:szCs w:val="18"/>
               </w:rPr>
-              <w:lastRenderedPageBreak/>
-              <w:t>C.T</w:t>
+            </w:pPr>
+            <w:r>
+              <w:rPr>
+                <w:rFonts w:ascii="Book Antiqua" w:eastAsia="Book Antiqua" w:hAnsi="Book Antiqua" w:cs="Book Antiqua"/>
+                <w:color w:val="000000"/>
+                <w:sz w:val="18"/>
+                <w:szCs w:val="18"/>
+              </w:rPr>
+              <w:t>{</w:t>
+            </w:r>
+            <w:proofErr w:type="spellStart"/>
+            <w:r>
+              <w:rPr>
+                <w:rFonts w:ascii="Book Antiqua" w:eastAsia="Book Antiqua" w:hAnsi="Book Antiqua" w:cs="Book Antiqua"/>
+                <w:color w:val="000000"/>
+                <w:sz w:val="18"/>
+                <w:szCs w:val="18"/>
+              </w:rPr>
+              <w:t>longTerme</w:t>
+            </w:r>
+            <w:proofErr w:type="spellEnd"/>
+            <w:r>
+              <w:rPr>
+                <w:rFonts w:ascii="Book Antiqua" w:eastAsia="Book Antiqua" w:hAnsi="Book Antiqua" w:cs="Book Antiqua"/>
+                <w:color w:val="000000"/>
+                <w:sz w:val="18"/>
+                <w:szCs w:val="18"/>
+              </w:rPr>
+              <w:t>}</w:t>
+            </w:r>
+          </w:p>
+          <w:p>
+            <w:pPr>
+              <w:pBdr>
+                <w:top w:val="nil"/>
+                <w:left w:val="nil"/>
+                <w:bottom w:val="nil"/>
+                <w:right w:val="nil"/>
+                <w:between w:val="nil"/>
+              </w:pBdr>
+              <w:ind w:left="426"/>
+              <w:jc w:val="both"/>
+              <w:rPr>
+                <w:rFonts w:ascii="Book Antiqua" w:eastAsia="Book Antiqua" w:hAnsi="Book Antiqua" w:cs="Book Antiqua"/>
+                <w:b/>
+                <w:color w:val="000000"/>
+                <w:sz w:val="18"/>
+                <w:szCs w:val="18"/>
+              </w:rPr>
+            </w:pPr>
+          </w:p>
+        </w:tc>
+        <w:tc>
+          <w:tcPr>
+            <w:tcW w:w="3453" w:type="dxa"/>
+            <w:gridSpan w:val="2"/>
+            <w:shd w:val="clear" w:color="auto" w:fill="F2F2F2"/>
+          </w:tcPr>
+          <w:p>
+            <w:pPr>
+              <w:pBdr>
+                <w:top w:val="nil"/>
+                <w:left w:val="nil"/>
+                <w:bottom w:val="nil"/>
+                <w:right w:val="nil"/>
+                <w:between w:val="nil"/>
+              </w:pBdr>
+              <w:jc w:val="center"/>
+              <w:rPr>
+                <w:rFonts w:ascii="Book Antiqua" w:eastAsia="Book Antiqua" w:hAnsi="Book Antiqua" w:cs="Book Antiqua"/>
+                <w:color w:val="000000"/>
+                <w:sz w:val="18"/>
+                <w:szCs w:val="18"/>
+              </w:rPr>
+            </w:pPr>
+            <w:r>
+              <w:rPr>
+                <w:rFonts w:ascii="Book Antiqua" w:eastAsia="Book Antiqua" w:hAnsi="Book Antiqua" w:cs="Book Antiqua"/>
+                <w:color w:val="000000"/>
+                <w:sz w:val="18"/>
+                <w:szCs w:val="18"/>
+              </w:rPr>
+              <w:t>L.T</w:t>
+            </w:r>
+            <w:r>
+              <w:rPr>
+                <w:rFonts w:ascii="Book Antiqua" w:eastAsia="Book Antiqua" w:hAnsi="Book Antiqua" w:cs="Book Antiqua"/>
+                <w:b/>
+                <w:color w:val="000000"/>
+                <w:sz w:val="18"/>
+                <w:szCs w:val="18"/>
+              </w:rPr>
+              <w:t>{/recommandations}</w:t>
+            </w:r>
+            <w:r>
+              <w:rPr>
+                <w:rFonts w:ascii="Book Antiqua" w:eastAsia="Book Antiqua" w:hAnsi="Book Antiqua" w:cs="Book Antiqua"/>
+                <w:b/>
+                <w:color w:val="000000"/>
+                <w:sz w:val="18"/>
+                <w:szCs w:val="18"/>
+                <w:u w:val="single"/>
+              </w:rPr>
+              <w:t>{/</w:t>
+            </w:r>
+            <w:proofErr w:type="spellStart"/>
+            <w:r>
+              <w:rPr>
+                <w:rFonts w:ascii="Book Antiqua" w:eastAsia="Book Antiqua" w:hAnsi="Book Antiqua" w:cs="Book Antiqua"/>
+                <w:b/>
+                <w:color w:val="000000"/>
+                <w:sz w:val="18"/>
+                <w:szCs w:val="18"/>
+                <w:u w:val="single"/>
+              </w:rPr>
+              <w:t>controlPoints</w:t>
+            </w:r>
+            <w:proofErr w:type="spellEnd"/>
+            <w:r>
+              <w:rPr>
+                <w:rFonts w:ascii="Book Antiqua" w:eastAsia="Book Antiqua" w:hAnsi="Book Antiqua" w:cs="Book Antiqua"/>
+                <w:b/>
+                <w:color w:val="000000"/>
+                <w:sz w:val="18"/>
+                <w:szCs w:val="18"/>
+                <w:u w:val="single"/>
+              </w:rPr>
+              <w:t>} </w:t>
             </w:r>
           </w:p>
           <w:p>
@@ -8108,7 +8474,6 @@
         <w:jc w:val="both"/>
       </w:pPr>
       <w:r>
-        <w:lastRenderedPageBreak/>
         <w:t>{/CONTROLPOINTTABLES}</w:t>
       </w:r>
     </w:p>
@@ -12005,6 +12370,119 @@
       </w:rPr>
     </w:lvl>
   </w:abstractNum>
+  <w:abstractNum w:abstractNumId="13" w15:restartNumberingAfterBreak="0">
+    <w:nsid w:val="7AB124B0"/>
+    <w:multiLevelType w:val="hybridMultilevel"/>
+    <w:tmpl w:val="F69E9048"/>
+    <w:lvl w:ilvl="0" w:tplc="04090001">
+      <w:start w:val="1"/>
+      <w:numFmt w:val="bullet"/>
+      <w:lvlText w:val=""/>
+      <w:lvlJc w:val="left"/>
+      <w:pPr>
+        <w:ind w:left="1146" w:hanging="360"/>
+      </w:pPr>
+      <w:rPr>
+        <w:rFonts w:ascii="Symbol" w:hAnsi="Symbol" w:hint="default"/>
+      </w:rPr>
+    </w:lvl>
+    <w:lvl w:ilvl="1" w:tplc="04090003" w:tentative="1">
+      <w:start w:val="1"/>
+      <w:numFmt w:val="bullet"/>
+      <w:lvlText w:val="o"/>
+      <w:lvlJc w:val="left"/>
+      <w:pPr>
+        <w:ind w:left="1866" w:hanging="360"/>
+      </w:pPr>
+      <w:rPr>
+        <w:rFonts w:ascii="Courier New" w:hAnsi="Courier New" w:cs="Courier New" w:hint="default"/>
+      </w:rPr>
+    </w:lvl>
+    <w:lvl w:ilvl="2" w:tplc="04090005" w:tentative="1">
+      <w:start w:val="1"/>
+      <w:numFmt w:val="bullet"/>
+      <w:lvlText w:val=""/>
+      <w:lvlJc w:val="left"/>
+      <w:pPr>
+        <w:ind w:left="2586" w:hanging="360"/>
+      </w:pPr>
+      <w:rPr>
+        <w:rFonts w:ascii="Wingdings" w:hAnsi="Wingdings" w:hint="default"/>
+      </w:rPr>
+    </w:lvl>
+    <w:lvl w:ilvl="3" w:tplc="04090001" w:tentative="1">
+      <w:start w:val="1"/>
+      <w:numFmt w:val="bullet"/>
+      <w:lvlText w:val=""/>
+      <w:lvlJc w:val="left"/>
+      <w:pPr>
+        <w:ind w:left="3306" w:hanging="360"/>
+      </w:pPr>
+      <w:rPr>
+        <w:rFonts w:ascii="Symbol" w:hAnsi="Symbol" w:hint="default"/>
+      </w:rPr>
+    </w:lvl>
+    <w:lvl w:ilvl="4" w:tplc="04090003" w:tentative="1">
+      <w:start w:val="1"/>
+      <w:numFmt w:val="bullet"/>
+      <w:lvlText w:val="o"/>
+      <w:lvlJc w:val="left"/>
+      <w:pPr>
+        <w:ind w:left="4026" w:hanging="360"/>
+      </w:pPr>
+      <w:rPr>
+        <w:rFonts w:ascii="Courier New" w:hAnsi="Courier New" w:cs="Courier New" w:hint="default"/>
+      </w:rPr>
+    </w:lvl>
+    <w:lvl w:ilvl="5" w:tplc="04090005" w:tentative="1">
+      <w:start w:val="1"/>
+      <w:numFmt w:val="bullet"/>
+      <w:lvlText w:val=""/>
+      <w:lvlJc w:val="left"/>
+      <w:pPr>
+        <w:ind w:left="4746" w:hanging="360"/>
+      </w:pPr>
+      <w:rPr>
+        <w:rFonts w:ascii="Wingdings" w:hAnsi="Wingdings" w:hint="default"/>
+      </w:rPr>
+    </w:lvl>
+    <w:lvl w:ilvl="6" w:tplc="04090001" w:tentative="1">
+      <w:start w:val="1"/>
+      <w:numFmt w:val="bullet"/>
+      <w:lvlText w:val=""/>
+      <w:lvlJc w:val="left"/>
+      <w:pPr>
+        <w:ind w:left="5466" w:hanging="360"/>
+      </w:pPr>
+      <w:rPr>
+        <w:rFonts w:ascii="Symbol" w:hAnsi="Symbol" w:hint="default"/>
+      </w:rPr>
+    </w:lvl>
+    <w:lvl w:ilvl="7" w:tplc="04090003" w:tentative="1">
+      <w:start w:val="1"/>
+      <w:numFmt w:val="bullet"/>
+      <w:lvlText w:val="o"/>
+      <w:lvlJc w:val="left"/>
+      <w:pPr>
+        <w:ind w:left="6186" w:hanging="360"/>
+      </w:pPr>
+      <w:rPr>
+        <w:rFonts w:ascii="Courier New" w:hAnsi="Courier New" w:cs="Courier New" w:hint="default"/>
+      </w:rPr>
+    </w:lvl>
+    <w:lvl w:ilvl="8" w:tplc="04090005" w:tentative="1">
+      <w:start w:val="1"/>
+      <w:numFmt w:val="bullet"/>
+      <w:lvlText w:val=""/>
+      <w:lvlJc w:val="left"/>
+      <w:pPr>
+        <w:ind w:left="6906" w:hanging="360"/>
+      </w:pPr>
+      <w:rPr>
+        <w:rFonts w:ascii="Wingdings" w:hAnsi="Wingdings" w:hint="default"/>
+      </w:rPr>
+    </w:lvl>
+  </w:abstractNum>
   <w:num w:numId="1">
     <w:abstractNumId w:val="3"/>
   </w:num>
@@ -12043,6 +12521,9 @@
   </w:num>
   <w:num w:numId="13">
     <w:abstractNumId w:val="1"/>
+  </w:num>
+  <w:num w:numId="14">
+    <w:abstractNumId w:val="13"/>
   </w:num>
 </w:numbering>
 </file>
@@ -13531,7 +14012,7 @@
 </file>
 
 <file path=customXml/itemProps2.xml><?xml version="1.0" encoding="utf-8"?>
-<ds:datastoreItem xmlns:ds="http://schemas.openxmlformats.org/officeDocument/2006/customXml" ds:itemID="{C4BAF5FB-DA7C-4C65-BC12-AFBC1F5CE858}">
+<ds:datastoreItem xmlns:ds="http://schemas.openxmlformats.org/officeDocument/2006/customXml" ds:itemID="{5D1BF8D1-ECBC-4C92-8DF2-1A491B3DA549}">
   <ds:schemaRefs>
     <ds:schemaRef ds:uri="http://schemas.openxmlformats.org/officeDocument/2006/bibliography"/>
   </ds:schemaRefs>

</xml_diff>